<commit_message>
Update Dating Application- Appendix.docx
</commit_message>
<xml_diff>
--- a/Dating Application- Appendix.docx
+++ b/Dating Application- Appendix.docx
@@ -47,21 +47,8 @@
         <w:t xml:space="preserve"> based on the work of </w:t>
       </w:r>
       <w:r>
-        <w:t xml:space="preserve">Jeffrey </w:t>
-      </w:r>
-      <w:proofErr w:type="spellStart"/>
-      <w:r>
-        <w:t>Mvutu</w:t>
-      </w:r>
-      <w:proofErr w:type="spellEnd"/>
-      <w:r>
-        <w:t xml:space="preserve"> </w:t>
-      </w:r>
-      <w:proofErr w:type="spellStart"/>
-      <w:r>
-        <w:t>Mabilama</w:t>
-      </w:r>
-      <w:proofErr w:type="spellEnd"/>
+        <w:t>Jeffrey Mvutu Mabilama</w:t>
+      </w:r>
       <w:r>
         <w:t>,</w:t>
       </w:r>
@@ -84,7 +71,6 @@
         </w:rPr>
         <w:t xml:space="preserve">ho decided to gather data in dating app called </w:t>
       </w:r>
-      <w:proofErr w:type="spellStart"/>
       <w:r>
         <w:rPr>
           <w:i/>
@@ -93,7 +79,6 @@
         </w:rPr>
         <w:t>Lovoo</w:t>
       </w:r>
-      <w:proofErr w:type="spellEnd"/>
       <w:r>
         <w:rPr>
           <w:lang w:val="en-US"/>
@@ -117,137 +102,58 @@
         <w:rPr>
           <w:lang w:val="en-US"/>
         </w:rPr>
-        <w:t xml:space="preserve">Using Machine Learning </w:t>
-      </w:r>
-      <w:proofErr w:type="gramStart"/>
+        <w:t xml:space="preserve">Using Machine Learning models we can learn what constitutes a popular profile and try to predict how many views a profile will receive based on the available data of a user. The views is represented by column </w:t>
+      </w:r>
       <w:r>
         <w:rPr>
           <w:lang w:val="en-US"/>
         </w:rPr>
-        <w:t>models</w:t>
-      </w:r>
-      <w:proofErr w:type="gramEnd"/>
+        <w:t>‘profileVisits’</w:t>
+      </w:r>
       <w:r>
         <w:rPr>
           <w:lang w:val="en-US"/>
         </w:rPr>
-        <w:t xml:space="preserve"> we can learn what constitutes a popular profile and try to predict how many views a profile will receive based on the available data of a user. The views </w:t>
-      </w:r>
-      <w:proofErr w:type="gramStart"/>
-      <w:r>
+        <w:t>.</w:t>
+      </w:r>
+    </w:p>
+    <w:p>
+      <w:pPr>
         <w:rPr>
           <w:lang w:val="en-US"/>
         </w:rPr>
-        <w:t>is</w:t>
-      </w:r>
-      <w:proofErr w:type="gramEnd"/>
+      </w:pPr>
       <w:r>
         <w:rPr>
           <w:lang w:val="en-US"/>
         </w:rPr>
-        <w:t xml:space="preserve"> represented by </w:t>
-      </w:r>
-      <w:proofErr w:type="gramStart"/>
-      <w:r>
+        <w:t>Disclaimers about the data:</w:t>
+      </w:r>
+    </w:p>
+    <w:p>
+      <w:pPr>
         <w:rPr>
           <w:lang w:val="en-US"/>
         </w:rPr>
-        <w:t>column</w:t>
-      </w:r>
-      <w:proofErr w:type="gramEnd"/>
+      </w:pPr>
       <w:r>
         <w:rPr>
           <w:lang w:val="en-US"/>
         </w:rPr>
+        <w:t>Mabilama collected 2015</w:t>
+      </w:r>
+      <w:r>
+        <w:rPr>
+          <w:lang w:val="en-US"/>
+        </w:rPr>
         <w:t xml:space="preserve"> </w:t>
       </w:r>
       <w:r>
         <w:rPr>
           <w:lang w:val="en-US"/>
         </w:rPr>
-        <w:t>‘</w:t>
-      </w:r>
-      <w:proofErr w:type="spellStart"/>
-      <w:r>
-        <w:rPr>
-          <w:lang w:val="en-US"/>
-        </w:rPr>
-        <w:t>profileVisits</w:t>
-      </w:r>
-      <w:proofErr w:type="spellEnd"/>
-      <w:r>
-        <w:rPr>
-          <w:lang w:val="en-US"/>
-        </w:rPr>
-        <w:t>’</w:t>
-      </w:r>
-      <w:r>
-        <w:rPr>
-          <w:lang w:val="en-US"/>
-        </w:rPr>
-        <w:t>.</w:t>
-      </w:r>
-    </w:p>
-    <w:p>
-      <w:pPr>
-        <w:rPr>
-          <w:lang w:val="en-US"/>
-        </w:rPr>
-      </w:pPr>
-      <w:r>
-        <w:rPr>
-          <w:lang w:val="en-US"/>
-        </w:rPr>
-        <w:t>Disclaimers about the data:</w:t>
-      </w:r>
-    </w:p>
-    <w:p>
-      <w:pPr>
-        <w:rPr>
-          <w:lang w:val="en-US"/>
-        </w:rPr>
-      </w:pPr>
-      <w:proofErr w:type="spellStart"/>
-      <w:r>
-        <w:rPr>
-          <w:lang w:val="en-US"/>
-        </w:rPr>
-        <w:t>Mabilama</w:t>
-      </w:r>
-      <w:proofErr w:type="spellEnd"/>
-      <w:r>
-        <w:rPr>
-          <w:lang w:val="en-US"/>
-        </w:rPr>
-        <w:t xml:space="preserve"> collected </w:t>
-      </w:r>
-      <w:proofErr w:type="gramStart"/>
-      <w:r>
-        <w:rPr>
-          <w:lang w:val="en-US"/>
-        </w:rPr>
-        <w:t>2015</w:t>
-      </w:r>
-      <w:r>
-        <w:rPr>
-          <w:lang w:val="en-US"/>
-        </w:rPr>
-        <w:t xml:space="preserve"> </w:t>
-      </w:r>
-      <w:r>
-        <w:rPr>
-          <w:lang w:val="en-US"/>
-        </w:rPr>
-        <w:t xml:space="preserve"> data</w:t>
-      </w:r>
-      <w:proofErr w:type="gramEnd"/>
-      <w:r>
-        <w:rPr>
-          <w:lang w:val="en-US"/>
-        </w:rPr>
-        <w:t xml:space="preserve">, while the </w:t>
-      </w:r>
-      <w:proofErr w:type="spellStart"/>
+        <w:t xml:space="preserve"> data, while the </w:t>
+      </w:r>
       <w:r>
         <w:rPr>
           <w:i/>
@@ -256,7 +162,6 @@
         </w:rPr>
         <w:t>Lovoo</w:t>
       </w:r>
-      <w:proofErr w:type="spellEnd"/>
       <w:r>
         <w:rPr>
           <w:lang w:val="en-US"/>
@@ -267,14 +172,13 @@
         <w:rPr>
           <w:lang w:val="en-US"/>
         </w:rPr>
-        <w:t xml:space="preserve"> The metrics of </w:t>
-      </w:r>
-      <w:proofErr w:type="gramStart"/>
+        <w:t xml:space="preserve"> The metrics of the</w:t>
+      </w:r>
       <w:r>
         <w:rPr>
           <w:lang w:val="en-US"/>
         </w:rPr>
-        <w:t>the</w:t>
+        <w:t xml:space="preserve"> </w:t>
       </w:r>
       <w:r>
         <w:rPr>
@@ -282,13 +186,6 @@
         </w:rPr>
         <w:t xml:space="preserve"> </w:t>
       </w:r>
-      <w:r>
-        <w:rPr>
-          <w:lang w:val="en-US"/>
-        </w:rPr>
-        <w:t xml:space="preserve"> </w:t>
-      </w:r>
-      <w:proofErr w:type="spellStart"/>
       <w:r>
         <w:rPr>
           <w:i/>
@@ -297,8 +194,6 @@
         </w:rPr>
         <w:t>Lovoo</w:t>
       </w:r>
-      <w:proofErr w:type="spellEnd"/>
-      <w:proofErr w:type="gramEnd"/>
       <w:r>
         <w:rPr>
           <w:lang w:val="en-US"/>
@@ -309,21 +204,7 @@
         <w:rPr>
           <w:lang w:val="en-US"/>
         </w:rPr>
-        <w:t>Also, the ‘</w:t>
-      </w:r>
-      <w:proofErr w:type="spellStart"/>
-      <w:r>
-        <w:rPr>
-          <w:lang w:val="en-US"/>
-        </w:rPr>
-        <w:t>profileVisits</w:t>
-      </w:r>
-      <w:proofErr w:type="spellEnd"/>
-      <w:r>
-        <w:rPr>
-          <w:lang w:val="en-US"/>
-        </w:rPr>
-        <w:t>’ column is usually difficult to obtain</w:t>
+        <w:t>Also, the ‘profileVisits’ column is usually difficult to obtain</w:t>
       </w:r>
       <w:r>
         <w:rPr>
@@ -376,7 +257,6 @@
         </w:rPr>
         <w:t> by </w:t>
       </w:r>
-      <w:proofErr w:type="spellStart"/>
       <w:r>
         <w:rPr>
           <w:i/>
@@ -389,14 +269,7 @@
         <w:rPr>
           <w:lang w:val="en-IL"/>
         </w:rPr>
-        <w:t>'s</w:t>
-      </w:r>
-      <w:proofErr w:type="spellEnd"/>
-      <w:r>
-        <w:rPr>
-          <w:lang w:val="en-IL"/>
-        </w:rPr>
-        <w:t xml:space="preserve"> algorithm for 2 profiles created for this purpose</w:t>
+        <w:t>'s algorithm for 2 profiles created for this purpose</w:t>
       </w:r>
       <w:r>
         <w:rPr>
@@ -531,49 +404,7 @@
         <w:rPr>
           <w:lang w:val="en-IL"/>
         </w:rPr>
-        <w:t xml:space="preserve">There were two csv files: </w:t>
-      </w:r>
-      <w:proofErr w:type="spellStart"/>
-      <w:r>
-        <w:rPr>
-          <w:lang w:val="en-IL"/>
-        </w:rPr>
-        <w:t>users_api_results</w:t>
-      </w:r>
-      <w:proofErr w:type="spellEnd"/>
-      <w:r>
-        <w:rPr>
-          <w:lang w:val="en-IL"/>
-        </w:rPr>
-        <w:t xml:space="preserve"> and user instances. Upon exploring, there are </w:t>
-      </w:r>
-      <w:proofErr w:type="gramStart"/>
-      <w:r>
-        <w:rPr>
-          <w:lang w:val="en-IL"/>
-        </w:rPr>
-        <w:t>a number of</w:t>
-      </w:r>
-      <w:proofErr w:type="gramEnd"/>
-      <w:r>
-        <w:rPr>
-          <w:lang w:val="en-IL"/>
-        </w:rPr>
-        <w:t xml:space="preserve"> columns that are duplicates and have different names, mostly </w:t>
-      </w:r>
-      <w:proofErr w:type="spellStart"/>
-      <w:r>
-        <w:rPr>
-          <w:lang w:val="en-IL"/>
-        </w:rPr>
-        <w:t>boolean</w:t>
-      </w:r>
-      <w:proofErr w:type="spellEnd"/>
-      <w:r>
-        <w:rPr>
-          <w:lang w:val="en-IL"/>
-        </w:rPr>
-        <w:t xml:space="preserve"> values:</w:t>
+        <w:t>There were two csv files: users_api_results and user instances. Upon exploring, there are a number of columns that are duplicates and have different names, mostly boolean values:</w:t>
       </w:r>
     </w:p>
     <w:p>
@@ -591,16 +422,8 @@
         <w:rPr>
           <w:lang w:val="en-IL"/>
         </w:rPr>
-        <w:t xml:space="preserve">location= </w:t>
-      </w:r>
-      <w:proofErr w:type="spellStart"/>
-      <w:r>
-        <w:rPr>
-          <w:lang w:val="en-IL"/>
-        </w:rPr>
-        <w:t>locationCity</w:t>
-      </w:r>
-      <w:proofErr w:type="spellEnd"/>
+        <w:t>location= locationCity</w:t>
+      </w:r>
     </w:p>
     <w:p>
       <w:pPr>
@@ -613,28 +436,12 @@
           <w:lang w:val="en-IL"/>
         </w:rPr>
       </w:pPr>
-      <w:proofErr w:type="spellStart"/>
-      <w:r>
-        <w:rPr>
-          <w:lang w:val="en-IL"/>
-        </w:rPr>
-        <w:t>isFlirtstar</w:t>
-      </w:r>
-      <w:proofErr w:type="spellEnd"/>
-      <w:r>
-        <w:rPr>
-          <w:lang w:val="en-IL"/>
-        </w:rPr>
-        <w:t>=</w:t>
-      </w:r>
-      <w:proofErr w:type="spellStart"/>
-      <w:r>
-        <w:rPr>
-          <w:lang w:val="en-IL"/>
-        </w:rPr>
-        <w:t>flirtstar</w:t>
-      </w:r>
-      <w:proofErr w:type="spellEnd"/>
+      <w:r>
+        <w:rPr>
+          <w:lang w:val="en-IL"/>
+        </w:rPr>
+        <w:t>isFlirtstar=flirtstar</w:t>
+      </w:r>
     </w:p>
     <w:p>
       <w:pPr>
@@ -647,19 +454,11 @@
           <w:lang w:val="en-IL"/>
         </w:rPr>
       </w:pPr>
-      <w:proofErr w:type="spellStart"/>
-      <w:r>
-        <w:rPr>
-          <w:lang w:val="en-IL"/>
-        </w:rPr>
-        <w:t>isHighlighted</w:t>
-      </w:r>
-      <w:proofErr w:type="spellEnd"/>
-      <w:r>
-        <w:rPr>
-          <w:lang w:val="en-IL"/>
-        </w:rPr>
-        <w:t xml:space="preserve"> = highlighted</w:t>
+      <w:r>
+        <w:rPr>
+          <w:lang w:val="en-IL"/>
+        </w:rPr>
+        <w:t>isHighlighted = highlighted</w:t>
       </w:r>
     </w:p>
     <w:p>
@@ -673,19 +472,11 @@
           <w:lang w:val="en-IL"/>
         </w:rPr>
       </w:pPr>
-      <w:proofErr w:type="spellStart"/>
-      <w:r>
-        <w:rPr>
-          <w:lang w:val="en-IL"/>
-        </w:rPr>
-        <w:t>isMobile</w:t>
-      </w:r>
-      <w:proofErr w:type="spellEnd"/>
-      <w:r>
-        <w:rPr>
-          <w:lang w:val="en-IL"/>
-        </w:rPr>
-        <w:t>= mobile</w:t>
+      <w:r>
+        <w:rPr>
+          <w:lang w:val="en-IL"/>
+        </w:rPr>
+        <w:t>isMobile= mobile</w:t>
       </w:r>
     </w:p>
     <w:p>
@@ -699,19 +490,11 @@
           <w:lang w:val="en-IL"/>
         </w:rPr>
       </w:pPr>
-      <w:proofErr w:type="spellStart"/>
-      <w:r>
-        <w:rPr>
-          <w:lang w:val="en-IL"/>
-        </w:rPr>
-        <w:t>isOnline</w:t>
-      </w:r>
-      <w:proofErr w:type="spellEnd"/>
-      <w:r>
-        <w:rPr>
-          <w:lang w:val="en-IL"/>
-        </w:rPr>
-        <w:t>= online</w:t>
+      <w:r>
+        <w:rPr>
+          <w:lang w:val="en-IL"/>
+        </w:rPr>
+        <w:t>isOnline= online</w:t>
       </w:r>
     </w:p>
     <w:p>
@@ -725,28 +508,12 @@
           <w:lang w:val="en-IL"/>
         </w:rPr>
       </w:pPr>
-      <w:proofErr w:type="spellStart"/>
-      <w:r>
-        <w:rPr>
-          <w:lang w:val="en-IL"/>
-        </w:rPr>
-        <w:t>birthd</w:t>
-      </w:r>
-      <w:proofErr w:type="spellEnd"/>
-      <w:r>
-        <w:rPr>
-          <w:lang w:val="en-IL"/>
-        </w:rPr>
-        <w:t xml:space="preserve">= </w:t>
-      </w:r>
-      <w:proofErr w:type="spellStart"/>
-      <w:r>
-        <w:rPr>
-          <w:lang w:val="en-IL"/>
-        </w:rPr>
-        <w:t>hasBirthday</w:t>
-      </w:r>
-      <w:proofErr w:type="spellEnd"/>
+      <w:r>
+        <w:rPr>
+          <w:lang w:val="en-IL"/>
+        </w:rPr>
+        <w:t>birthd= hasBirthday</w:t>
+      </w:r>
     </w:p>
     <w:p>
       <w:pPr>
@@ -759,28 +526,12 @@
           <w:lang w:val="en-IL"/>
         </w:rPr>
       </w:pPr>
-      <w:proofErr w:type="spellStart"/>
-      <w:r>
-        <w:rPr>
-          <w:lang w:val="en-IL"/>
-        </w:rPr>
-        <w:t>LastOnlineDate</w:t>
-      </w:r>
-      <w:proofErr w:type="spellEnd"/>
-      <w:r>
-        <w:rPr>
-          <w:lang w:val="en-IL"/>
-        </w:rPr>
-        <w:t xml:space="preserve">= </w:t>
-      </w:r>
-      <w:proofErr w:type="spellStart"/>
-      <w:r>
-        <w:rPr>
-          <w:lang w:val="en-IL"/>
-        </w:rPr>
-        <w:t>LastOnline</w:t>
-      </w:r>
-      <w:proofErr w:type="spellEnd"/>
+      <w:r>
+        <w:rPr>
+          <w:lang w:val="en-IL"/>
+        </w:rPr>
+        <w:t>LastOnlineDate= LastOnline</w:t>
+      </w:r>
     </w:p>
     <w:p>
       <w:pPr>
@@ -793,28 +544,12 @@
           <w:lang w:val="en-IL"/>
         </w:rPr>
       </w:pPr>
-      <w:proofErr w:type="spellStart"/>
-      <w:r>
-        <w:rPr>
-          <w:lang w:val="en-IL"/>
-        </w:rPr>
-        <w:t>LastOnlineTime</w:t>
-      </w:r>
-      <w:proofErr w:type="spellEnd"/>
-      <w:r>
-        <w:rPr>
-          <w:lang w:val="en-IL"/>
-        </w:rPr>
-        <w:t xml:space="preserve"> = </w:t>
-      </w:r>
-      <w:proofErr w:type="spellStart"/>
-      <w:r>
-        <w:rPr>
-          <w:lang w:val="en-IL"/>
-        </w:rPr>
-        <w:t>lastOnlineTs</w:t>
-      </w:r>
-      <w:proofErr w:type="spellEnd"/>
+      <w:r>
+        <w:rPr>
+          <w:lang w:val="en-IL"/>
+        </w:rPr>
+        <w:t>LastOnlineTime = lastOnlineTs</w:t>
+      </w:r>
     </w:p>
     <w:p>
       <w:pPr>
@@ -827,19 +562,11 @@
           <w:lang w:val="en-IL"/>
         </w:rPr>
       </w:pPr>
-      <w:proofErr w:type="spellStart"/>
-      <w:r>
-        <w:rPr>
-          <w:lang w:val="en-IL"/>
-        </w:rPr>
-        <w:t>isNew</w:t>
-      </w:r>
-      <w:proofErr w:type="spellEnd"/>
-      <w:r>
-        <w:rPr>
-          <w:lang w:val="en-IL"/>
-        </w:rPr>
-        <w:t xml:space="preserve"> = Freshman</w:t>
+      <w:r>
+        <w:rPr>
+          <w:lang w:val="en-IL"/>
+        </w:rPr>
+        <w:t>isNew = Freshman</w:t>
       </w:r>
     </w:p>
     <w:p>
@@ -853,28 +580,12 @@
           <w:lang w:val="en-IL"/>
         </w:rPr>
       </w:pPr>
-      <w:proofErr w:type="spellStart"/>
-      <w:r>
-        <w:rPr>
-          <w:lang w:val="en-IL"/>
-        </w:rPr>
-        <w:t>isVip</w:t>
-      </w:r>
-      <w:proofErr w:type="spellEnd"/>
-      <w:r>
-        <w:rPr>
-          <w:lang w:val="en-IL"/>
-        </w:rPr>
-        <w:t>=</w:t>
-      </w:r>
-      <w:proofErr w:type="spellStart"/>
-      <w:r>
-        <w:rPr>
-          <w:lang w:val="en-IL"/>
-        </w:rPr>
-        <w:t>isVIP</w:t>
-      </w:r>
-      <w:proofErr w:type="spellEnd"/>
+      <w:r>
+        <w:rPr>
+          <w:lang w:val="en-IL"/>
+        </w:rPr>
+        <w:t>isVip=isVIP</w:t>
+      </w:r>
     </w:p>
     <w:p>
       <w:pPr>
@@ -887,27 +598,11 @@
           <w:lang w:val="en-IL"/>
         </w:rPr>
       </w:pPr>
-      <w:proofErr w:type="spellStart"/>
-      <w:proofErr w:type="gramStart"/>
-      <w:r>
-        <w:rPr>
-          <w:lang w:val="en-IL"/>
-        </w:rPr>
-        <w:t>IsVerified</w:t>
-      </w:r>
-      <w:proofErr w:type="spellEnd"/>
-      <w:r>
-        <w:rPr>
-          <w:lang w:val="en-IL"/>
-        </w:rPr>
-        <w:t xml:space="preserve">  =</w:t>
-      </w:r>
-      <w:proofErr w:type="gramEnd"/>
-      <w:r>
-        <w:rPr>
-          <w:lang w:val="en-IL"/>
-        </w:rPr>
-        <w:t xml:space="preserve"> verified</w:t>
+      <w:r>
+        <w:rPr>
+          <w:lang w:val="en-IL"/>
+        </w:rPr>
+        <w:t>IsVerified  = verified</w:t>
       </w:r>
     </w:p>
     <w:p>
@@ -934,63 +629,7 @@
         <w:rPr>
           <w:lang w:val="en-IL"/>
         </w:rPr>
-        <w:t>'gender','age','name','counts_details','</w:t>
-      </w:r>
-      <w:proofErr w:type="spellStart"/>
-      <w:r>
-        <w:rPr>
-          <w:lang w:val="en-IL"/>
-        </w:rPr>
-        <w:t>counts_profileVisits</w:t>
-      </w:r>
-      <w:proofErr w:type="spellEnd"/>
-      <w:r>
-        <w:rPr>
-          <w:lang w:val="en-IL"/>
-        </w:rPr>
-        <w:t>',  'distance', '</w:t>
-      </w:r>
-      <w:proofErr w:type="spellStart"/>
-      <w:r>
-        <w:rPr>
-          <w:lang w:val="en-IL"/>
-        </w:rPr>
-        <w:t>flirtInterests_chat</w:t>
-      </w:r>
-      <w:proofErr w:type="spellEnd"/>
-      <w:r>
-        <w:rPr>
-          <w:lang w:val="en-IL"/>
-        </w:rPr>
-        <w:t>', '</w:t>
-      </w:r>
-      <w:proofErr w:type="spellStart"/>
-      <w:r>
-        <w:rPr>
-          <w:lang w:val="en-IL"/>
-        </w:rPr>
-        <w:t>flirtInterests_date</w:t>
-      </w:r>
-      <w:proofErr w:type="spellEnd"/>
-      <w:r>
-        <w:rPr>
-          <w:lang w:val="en-IL"/>
-        </w:rPr>
-        <w:t>', '</w:t>
-      </w:r>
-      <w:proofErr w:type="spellStart"/>
-      <w:r>
-        <w:rPr>
-          <w:lang w:val="en-IL"/>
-        </w:rPr>
-        <w:t>flirtInterests_friends</w:t>
-      </w:r>
-      <w:proofErr w:type="spellEnd"/>
-      <w:r>
-        <w:rPr>
-          <w:lang w:val="en-IL"/>
-        </w:rPr>
-        <w:t>',</w:t>
+        <w:t>'gender','age','name','counts_details','counts_profileVisits',  'distance', 'flirtInterests_chat', 'flirtInterests_date', 'flirtInterests_friends',</w:t>
       </w:r>
       <w:r>
         <w:rPr>
@@ -1002,91 +641,7 @@
         <w:rPr>
           <w:lang w:val="en-IL"/>
         </w:rPr>
-        <w:t>'</w:t>
-      </w:r>
-      <w:proofErr w:type="spellStart"/>
-      <w:r>
-        <w:rPr>
-          <w:lang w:val="en-IL"/>
-        </w:rPr>
-        <w:t>isSystemProfile</w:t>
-      </w:r>
-      <w:proofErr w:type="spellEnd"/>
-      <w:r>
-        <w:rPr>
-          <w:lang w:val="en-IL"/>
-        </w:rPr>
-        <w:t>', '</w:t>
-      </w:r>
-      <w:proofErr w:type="spellStart"/>
-      <w:r>
-        <w:rPr>
-          <w:lang w:val="en-IL"/>
-        </w:rPr>
-        <w:t>lang_count</w:t>
-      </w:r>
-      <w:proofErr w:type="spellEnd"/>
-      <w:r>
-        <w:rPr>
-          <w:lang w:val="en-IL"/>
-        </w:rPr>
-        <w:t>', '</w:t>
-      </w:r>
-      <w:proofErr w:type="spellStart"/>
-      <w:r>
-        <w:rPr>
-          <w:lang w:val="en-IL"/>
-        </w:rPr>
-        <w:t>lang_de</w:t>
-      </w:r>
-      <w:proofErr w:type="spellEnd"/>
-      <w:r>
-        <w:rPr>
-          <w:lang w:val="en-IL"/>
-        </w:rPr>
-        <w:t>', '</w:t>
-      </w:r>
-      <w:proofErr w:type="spellStart"/>
-      <w:r>
-        <w:rPr>
-          <w:lang w:val="en-IL"/>
-        </w:rPr>
-        <w:t>lang_en</w:t>
-      </w:r>
-      <w:proofErr w:type="spellEnd"/>
-      <w:r>
-        <w:rPr>
-          <w:lang w:val="en-IL"/>
-        </w:rPr>
-        <w:t>', '</w:t>
-      </w:r>
-      <w:proofErr w:type="spellStart"/>
-      <w:r>
-        <w:rPr>
-          <w:lang w:val="en-IL"/>
-        </w:rPr>
-        <w:t>lang_es</w:t>
-      </w:r>
-      <w:proofErr w:type="spellEnd"/>
-      <w:r>
-        <w:rPr>
-          <w:lang w:val="en-IL"/>
-        </w:rPr>
-        <w:t>', '</w:t>
-      </w:r>
-      <w:proofErr w:type="spellStart"/>
-      <w:r>
-        <w:rPr>
-          <w:lang w:val="en-IL"/>
-        </w:rPr>
-        <w:t>lang_fr</w:t>
-      </w:r>
-      <w:proofErr w:type="spellEnd"/>
-      <w:r>
-        <w:rPr>
-          <w:lang w:val="en-IL"/>
-        </w:rPr>
-        <w:t>',</w:t>
+        <w:t>'isSystemProfile', 'lang_count', 'lang_de', 'lang_en', 'lang_es', 'lang_fr',</w:t>
       </w:r>
       <w:r>
         <w:rPr>
@@ -1098,63 +653,7 @@
         <w:rPr>
           <w:lang w:val="en-IL"/>
         </w:rPr>
-        <w:t xml:space="preserve"> '</w:t>
-      </w:r>
-      <w:proofErr w:type="spellStart"/>
-      <w:r>
-        <w:rPr>
-          <w:lang w:val="en-IL"/>
-        </w:rPr>
-        <w:t>lang_it</w:t>
-      </w:r>
-      <w:proofErr w:type="spellEnd"/>
-      <w:r>
-        <w:rPr>
-          <w:lang w:val="en-IL"/>
-        </w:rPr>
-        <w:t>', 'lang_pt','</w:t>
-      </w:r>
-      <w:proofErr w:type="spellStart"/>
-      <w:r>
-        <w:rPr>
-          <w:lang w:val="en-IL"/>
-        </w:rPr>
-        <w:t>pictureId</w:t>
-      </w:r>
-      <w:proofErr w:type="spellEnd"/>
-      <w:r>
-        <w:rPr>
-          <w:lang w:val="en-IL"/>
-        </w:rPr>
-        <w:t>', '</w:t>
-      </w:r>
-      <w:proofErr w:type="spellStart"/>
-      <w:r>
-        <w:rPr>
-          <w:lang w:val="en-IL"/>
-        </w:rPr>
-        <w:t>whazzup</w:t>
-      </w:r>
-      <w:proofErr w:type="spellEnd"/>
-      <w:r>
-        <w:rPr>
-          <w:lang w:val="en-IL"/>
-        </w:rPr>
-        <w:t>', '</w:t>
-      </w:r>
-      <w:proofErr w:type="spellStart"/>
-      <w:r>
-        <w:rPr>
-          <w:lang w:val="en-IL"/>
-        </w:rPr>
-        <w:t>locationCity</w:t>
-      </w:r>
-      <w:proofErr w:type="spellEnd"/>
-      <w:r>
-        <w:rPr>
-          <w:lang w:val="en-IL"/>
-        </w:rPr>
-        <w:t>''</w:t>
+        <w:t xml:space="preserve"> 'lang_it', 'lang_pt','pictureId', 'whazzup', 'locationCity''</w:t>
       </w:r>
       <w:r>
         <w:rPr>
@@ -1166,35 +665,7 @@
         <w:rPr>
           <w:lang w:val="en-IL"/>
         </w:rPr>
-        <w:t xml:space="preserve"> 'crypt', '</w:t>
-      </w:r>
-      <w:proofErr w:type="spellStart"/>
-      <w:r>
-        <w:rPr>
-          <w:lang w:val="en-IL"/>
-        </w:rPr>
-        <w:t>counts_kisses</w:t>
-      </w:r>
-      <w:proofErr w:type="spellEnd"/>
-      <w:r>
-        <w:rPr>
-          <w:lang w:val="en-IL"/>
-        </w:rPr>
-        <w:t>', '</w:t>
-      </w:r>
-      <w:proofErr w:type="spellStart"/>
-      <w:r>
-        <w:rPr>
-          <w:lang w:val="en-IL"/>
-        </w:rPr>
-        <w:t>counts_pictures</w:t>
-      </w:r>
-      <w:proofErr w:type="spellEnd"/>
-      <w:r>
-        <w:rPr>
-          <w:lang w:val="en-IL"/>
-        </w:rPr>
-        <w:t>',</w:t>
+        <w:t xml:space="preserve"> 'crypt', 'counts_kisses', 'counts_pictures',</w:t>
       </w:r>
       <w:r>
         <w:rPr>
@@ -1244,21 +715,7 @@
           <w:lang w:val="en-IL"/>
         </w:rPr>
         <w:lastRenderedPageBreak/>
-        <w:t xml:space="preserve">For the most optimal merge of the two </w:t>
-      </w:r>
-      <w:proofErr w:type="spellStart"/>
-      <w:r>
-        <w:rPr>
-          <w:lang w:val="en-IL"/>
-        </w:rPr>
-        <w:t>csvs</w:t>
-      </w:r>
-      <w:proofErr w:type="spellEnd"/>
-      <w:r>
-        <w:rPr>
-          <w:lang w:val="en-IL"/>
-        </w:rPr>
-        <w:t xml:space="preserve"> all the columns were examined and manipulated:</w:t>
+        <w:t>For the most optimal merge of the two csvs all the columns were examined and manipulated:</w:t>
       </w:r>
     </w:p>
     <w:p>
@@ -1276,43 +733,7 @@
         <w:rPr>
           <w:lang w:val="en-IL"/>
         </w:rPr>
-        <w:t xml:space="preserve"> </w:t>
-      </w:r>
-      <w:proofErr w:type="spellStart"/>
-      <w:proofErr w:type="gramStart"/>
-      <w:r>
-        <w:rPr>
-          <w:lang w:val="en-IL"/>
-        </w:rPr>
-        <w:t>fillna</w:t>
-      </w:r>
-      <w:proofErr w:type="spellEnd"/>
-      <w:r>
-        <w:rPr>
-          <w:lang w:val="en-IL"/>
-        </w:rPr>
-        <w:t>(</w:t>
-      </w:r>
-      <w:proofErr w:type="gramEnd"/>
-      <w:r>
-        <w:rPr>
-          <w:lang w:val="en-IL"/>
-        </w:rPr>
-        <w:t xml:space="preserve">0)/ </w:t>
-      </w:r>
-      <w:proofErr w:type="spellStart"/>
-      <w:r>
-        <w:rPr>
-          <w:lang w:val="en-IL"/>
-        </w:rPr>
-        <w:t>fillna</w:t>
-      </w:r>
-      <w:proofErr w:type="spellEnd"/>
-      <w:r>
-        <w:rPr>
-          <w:lang w:val="en-IL"/>
-        </w:rPr>
-        <w:t xml:space="preserve">(‘NA’). </w:t>
+        <w:t xml:space="preserve"> fillna(0)/ fillna(‘NA’). </w:t>
       </w:r>
     </w:p>
     <w:p>
@@ -1402,21 +823,7 @@
         <w:rPr>
           <w:lang w:val="en-IL"/>
         </w:rPr>
-        <w:t xml:space="preserve">Merging of the two </w:t>
-      </w:r>
-      <w:proofErr w:type="spellStart"/>
-      <w:r>
-        <w:rPr>
-          <w:lang w:val="en-IL"/>
-        </w:rPr>
-        <w:t>csvs</w:t>
-      </w:r>
-      <w:proofErr w:type="spellEnd"/>
-      <w:r>
-        <w:rPr>
-          <w:lang w:val="en-IL"/>
-        </w:rPr>
-        <w:t xml:space="preserve"> into one dataset – outer join</w:t>
+        <w:t>Merging of the two csvs into one dataset – outer join</w:t>
       </w:r>
     </w:p>
     <w:p>
@@ -1434,35 +841,7 @@
         <w:rPr>
           <w:lang w:val="en-IL"/>
         </w:rPr>
-        <w:t xml:space="preserve">Dropping duplicates by </w:t>
-      </w:r>
-      <w:proofErr w:type="spellStart"/>
-      <w:r>
-        <w:rPr>
-          <w:lang w:val="en-IL"/>
-        </w:rPr>
-        <w:t>userId</w:t>
-      </w:r>
-      <w:proofErr w:type="spellEnd"/>
-      <w:r>
-        <w:rPr>
-          <w:lang w:val="en-IL"/>
-        </w:rPr>
-        <w:t xml:space="preserve">. </w:t>
-      </w:r>
-      <w:proofErr w:type="spellStart"/>
-      <w:r>
-        <w:rPr>
-          <w:lang w:val="en-IL"/>
-        </w:rPr>
-        <w:t>userId</w:t>
-      </w:r>
-      <w:proofErr w:type="spellEnd"/>
-      <w:r>
-        <w:rPr>
-          <w:lang w:val="en-IL"/>
-        </w:rPr>
-        <w:t xml:space="preserve"> will be the index</w:t>
+        <w:t>Dropping duplicates by userId. userId will be the index</w:t>
       </w:r>
     </w:p>
     <w:p>
@@ -1547,21 +926,7 @@
         <w:rPr>
           <w:lang w:val="en-IL"/>
         </w:rPr>
-        <w:t xml:space="preserve">Using </w:t>
-      </w:r>
-      <w:proofErr w:type="gramStart"/>
-      <w:r>
-        <w:rPr>
-          <w:lang w:val="en-IL"/>
-        </w:rPr>
-        <w:t>describe(</w:t>
-      </w:r>
-      <w:proofErr w:type="gramEnd"/>
-      <w:r>
-        <w:rPr>
-          <w:lang w:val="en-IL"/>
-        </w:rPr>
-        <w:t>) for statistics</w:t>
+        <w:t>Using describe() for statistics</w:t>
       </w:r>
     </w:p>
     <w:p>
@@ -1664,21 +1029,7 @@
         <w:rPr>
           <w:lang w:val="en-IL"/>
         </w:rPr>
-        <w:t>Identifying columns that have outliers that change the distribution and don’t change the correlation with the target value ‘</w:t>
-      </w:r>
-      <w:proofErr w:type="spellStart"/>
-      <w:r>
-        <w:rPr>
-          <w:lang w:val="en-IL"/>
-        </w:rPr>
-        <w:t>counts_profileVisits</w:t>
-      </w:r>
-      <w:proofErr w:type="spellEnd"/>
-      <w:r>
-        <w:rPr>
-          <w:lang w:val="en-IL"/>
-        </w:rPr>
-        <w:t>’</w:t>
+        <w:t>Identifying columns that have outliers that change the distribution and don’t change the correlation with the target value ‘counts_profileVisits’</w:t>
       </w:r>
     </w:p>
     <w:p>
@@ -1696,57 +1047,7 @@
         <w:rPr>
           <w:lang w:val="en-IL"/>
         </w:rPr>
-        <w:t>Two columns met the criteria for dropping: ‘</w:t>
-      </w:r>
-      <w:proofErr w:type="spellStart"/>
-      <w:r>
-        <w:rPr>
-          <w:lang w:val="en-IL"/>
-        </w:rPr>
-        <w:t>counts_</w:t>
-      </w:r>
-      <w:proofErr w:type="gramStart"/>
-      <w:r>
-        <w:rPr>
-          <w:lang w:val="en-IL"/>
-        </w:rPr>
-        <w:t>fans</w:t>
-      </w:r>
-      <w:proofErr w:type="spellEnd"/>
-      <w:r>
-        <w:rPr>
-          <w:lang w:val="en-IL"/>
-        </w:rPr>
-        <w:t>’</w:t>
-      </w:r>
-      <w:proofErr w:type="gramEnd"/>
-      <w:r>
-        <w:rPr>
-          <w:lang w:val="en-IL"/>
-        </w:rPr>
-        <w:t xml:space="preserve"> and ‘distance’. ‘</w:t>
-      </w:r>
-      <w:proofErr w:type="spellStart"/>
-      <w:proofErr w:type="gramStart"/>
-      <w:r>
-        <w:rPr>
-          <w:lang w:val="en-IL"/>
-        </w:rPr>
-        <w:t>counts</w:t>
-      </w:r>
-      <w:proofErr w:type="gramEnd"/>
-      <w:r>
-        <w:rPr>
-          <w:lang w:val="en-IL"/>
-        </w:rPr>
-        <w:t>_fans</w:t>
-      </w:r>
-      <w:proofErr w:type="spellEnd"/>
-      <w:r>
-        <w:rPr>
-          <w:lang w:val="en-IL"/>
-        </w:rPr>
-        <w:t>’ was not manipulated, because there could be a person who can have substantially more fans than others. Outliers of ‘distance’ had to be dropped.</w:t>
+        <w:t>Two columns met the criteria for dropping: ‘counts_fans’ and ‘distance’. ‘counts_fans’ was not manipulated, because there could be a person who can have substantially more fans than others. Outliers of ‘distance’ had to be dropped.</w:t>
       </w:r>
     </w:p>
     <w:p>
@@ -1760,14 +1061,12 @@
           <w:lang w:val="en-IL"/>
         </w:rPr>
       </w:pPr>
-      <w:proofErr w:type="spellStart"/>
       <w:r>
         <w:rPr>
           <w:lang w:val="en-IL"/>
         </w:rPr>
         <w:t>KNNImputer</w:t>
       </w:r>
-      <w:proofErr w:type="spellEnd"/>
       <w:r>
         <w:rPr>
           <w:lang w:val="en-IL"/>
@@ -1857,21 +1156,7 @@
         <w:rPr>
           <w:lang w:val="en-IL"/>
         </w:rPr>
-        <w:t>‘</w:t>
-      </w:r>
-      <w:proofErr w:type="spellStart"/>
-      <w:r>
-        <w:rPr>
-          <w:lang w:val="en-IL"/>
-        </w:rPr>
-        <w:t>userId</w:t>
-      </w:r>
-      <w:proofErr w:type="spellEnd"/>
-      <w:r>
-        <w:rPr>
-          <w:lang w:val="en-IL"/>
-        </w:rPr>
-        <w:t>’ is set as the index</w:t>
+        <w:t>‘userId’ is set as the index</w:t>
       </w:r>
     </w:p>
     <w:p>
@@ -1907,21 +1192,7 @@
         <w:rPr>
           <w:lang w:val="en-IL"/>
         </w:rPr>
-        <w:t>Creating word cloud of the column ‘</w:t>
-      </w:r>
-      <w:proofErr w:type="spellStart"/>
-      <w:r>
-        <w:rPr>
-          <w:lang w:val="en-IL"/>
-        </w:rPr>
-        <w:t>whazzup</w:t>
-      </w:r>
-      <w:proofErr w:type="spellEnd"/>
-      <w:r>
-        <w:rPr>
-          <w:lang w:val="en-IL"/>
-        </w:rPr>
-        <w:t>’</w:t>
+        <w:t>Creating word cloud of the column ‘whazzup’</w:t>
       </w:r>
     </w:p>
     <w:p>
@@ -1945,21 +1216,7 @@
         <w:rPr>
           <w:lang w:val="en-IL"/>
         </w:rPr>
-        <w:t xml:space="preserve">, SVM, </w:t>
-      </w:r>
-      <w:proofErr w:type="spellStart"/>
-      <w:r>
-        <w:rPr>
-          <w:lang w:val="en-IL"/>
-        </w:rPr>
-        <w:t>GradientBoost</w:t>
-      </w:r>
-      <w:proofErr w:type="spellEnd"/>
-      <w:r>
-        <w:rPr>
-          <w:lang w:val="en-IL"/>
-        </w:rPr>
-        <w:t xml:space="preserve">, </w:t>
+        <w:t xml:space="preserve">, SVM, GradientBoost, </w:t>
       </w:r>
       <w:r>
         <w:rPr>
@@ -2136,19 +1393,11 @@
           <w:lang w:val="en-IL"/>
         </w:rPr>
       </w:pPr>
-      <w:proofErr w:type="spellStart"/>
-      <w:r>
-        <w:rPr>
-          <w:lang w:val="en-IL"/>
-        </w:rPr>
-        <w:t>XGBoost</w:t>
-      </w:r>
-      <w:proofErr w:type="spellEnd"/>
-      <w:r>
-        <w:rPr>
-          <w:lang w:val="en-IL"/>
-        </w:rPr>
-        <w:t xml:space="preserve"> performs with low error metrics. It is one of the better-performing models, especially considering the relatively low RMSLE.</w:t>
+      <w:r>
+        <w:rPr>
+          <w:lang w:val="en-IL"/>
+        </w:rPr>
+        <w:t>XGBoost performs with low error metrics. It is one of the better-performing models, especially considering the relatively low RMSLE.</w:t>
       </w:r>
     </w:p>
     <w:p>
@@ -2172,21 +1421,7 @@
         <w:rPr>
           <w:lang w:val="en-IL"/>
         </w:rPr>
-        <w:t xml:space="preserve">and </w:t>
-      </w:r>
-      <w:proofErr w:type="spellStart"/>
-      <w:r>
-        <w:rPr>
-          <w:lang w:val="en-IL"/>
-        </w:rPr>
-        <w:t>ADABoost</w:t>
-      </w:r>
-      <w:proofErr w:type="spellEnd"/>
-      <w:r>
-        <w:rPr>
-          <w:lang w:val="en-IL"/>
-        </w:rPr>
-        <w:t xml:space="preserve"> </w:t>
+        <w:t xml:space="preserve">and ADABoost </w:t>
       </w:r>
       <w:r>
         <w:rPr>
@@ -2204,21 +1439,7 @@
         <w:rPr>
           <w:lang w:val="en-IL"/>
         </w:rPr>
-        <w:t xml:space="preserve">less accurate than </w:t>
-      </w:r>
-      <w:proofErr w:type="spellStart"/>
-      <w:r>
-        <w:rPr>
-          <w:lang w:val="en-IL"/>
-        </w:rPr>
-        <w:t>XGBoost</w:t>
-      </w:r>
-      <w:proofErr w:type="spellEnd"/>
-      <w:r>
-        <w:rPr>
-          <w:lang w:val="en-IL"/>
-        </w:rPr>
-        <w:t>.</w:t>
+        <w:t>less accurate than XGBoost.</w:t>
       </w:r>
     </w:p>
     <w:p>
@@ -2266,21 +1487,7 @@
         <w:rPr>
           <w:lang w:val="en-IL"/>
         </w:rPr>
-        <w:t xml:space="preserve">Linear Regression shows the highest errors among all models except SVM, suggesting it’s not well-suited for this </w:t>
-      </w:r>
-      <w:proofErr w:type="gramStart"/>
-      <w:r>
-        <w:rPr>
-          <w:lang w:val="en-IL"/>
-        </w:rPr>
-        <w:t>particular dataset</w:t>
-      </w:r>
-      <w:proofErr w:type="gramEnd"/>
-      <w:r>
-        <w:rPr>
-          <w:lang w:val="en-IL"/>
-        </w:rPr>
-        <w:t>.</w:t>
+        <w:t>Linear Regression shows the highest errors among all models except SVM, suggesting it’s not well-suited for this particular dataset.</w:t>
       </w:r>
     </w:p>
     <w:p>
@@ -2298,14 +1505,7 @@
         <w:rPr>
           <w:lang w:val="en-IL"/>
         </w:rPr>
-        <w:t xml:space="preserve">SVM (Support Vector </w:t>
-      </w:r>
-      <w:proofErr w:type="gramStart"/>
-      <w:r>
-        <w:rPr>
-          <w:lang w:val="en-IL"/>
-        </w:rPr>
-        <w:t>Machine)</w:t>
+        <w:t>SVM (Support Vector Machine)</w:t>
       </w:r>
       <w:r>
         <w:rPr>
@@ -2313,7 +1513,6 @@
         </w:rPr>
         <w:t>is</w:t>
       </w:r>
-      <w:proofErr w:type="gramEnd"/>
       <w:r>
         <w:rPr>
           <w:lang w:val="en-IL"/>
@@ -2335,21 +1534,7 @@
         <w:rPr>
           <w:lang w:val="en-IL"/>
         </w:rPr>
-        <w:t xml:space="preserve">Best Performers: Decision Tree and </w:t>
-      </w:r>
-      <w:proofErr w:type="spellStart"/>
-      <w:r>
-        <w:rPr>
-          <w:lang w:val="en-IL"/>
-        </w:rPr>
-        <w:t>XGBoost</w:t>
-      </w:r>
-      <w:proofErr w:type="spellEnd"/>
-      <w:r>
-        <w:rPr>
-          <w:lang w:val="en-IL"/>
-        </w:rPr>
-        <w:t xml:space="preserve"> (XGB) stand out </w:t>
+        <w:t xml:space="preserve">Best Performers: Decision Tree and XGBoost (XGB) stand out </w:t>
       </w:r>
       <w:r>
         <w:rPr>
@@ -2361,21 +1546,7 @@
         <w:rPr>
           <w:lang w:val="en-IL"/>
         </w:rPr>
-        <w:t xml:space="preserve"> models. While the Decision Tree may be overfitting, </w:t>
-      </w:r>
-      <w:proofErr w:type="spellStart"/>
-      <w:r>
-        <w:rPr>
-          <w:lang w:val="en-IL"/>
-        </w:rPr>
-        <w:t>XGBoost</w:t>
-      </w:r>
-      <w:proofErr w:type="spellEnd"/>
-      <w:r>
-        <w:rPr>
-          <w:lang w:val="en-IL"/>
-        </w:rPr>
-        <w:t xml:space="preserve"> provides a strong balance of accuracy and generalization.</w:t>
+        <w:t xml:space="preserve"> models. While the Decision Tree may be overfitting, XGBoost provides a strong balance of accuracy and generalization.</w:t>
       </w:r>
     </w:p>
     <w:p>
@@ -2394,7 +1565,6 @@
         </w:rPr>
         <w:t xml:space="preserve">The Model </w:t>
       </w:r>
-      <w:proofErr w:type="spellStart"/>
       <w:r>
         <w:rPr>
           <w:b/>
@@ -2403,7 +1573,6 @@
         </w:rPr>
         <w:t>XGBoost</w:t>
       </w:r>
-      <w:proofErr w:type="spellEnd"/>
       <w:r>
         <w:rPr>
           <w:b/>
@@ -2448,19 +1617,11 @@
           <w:lang w:val="en-US"/>
         </w:rPr>
       </w:pPr>
-      <w:proofErr w:type="spellStart"/>
       <w:r>
         <w:rPr>
           <w:lang w:val="en-US"/>
         </w:rPr>
-        <w:t>GridSearch</w:t>
-      </w:r>
-      <w:proofErr w:type="spellEnd"/>
-      <w:r>
-        <w:rPr>
-          <w:lang w:val="en-US"/>
-        </w:rPr>
-        <w:t xml:space="preserve"> </w:t>
+        <w:t xml:space="preserve">GridSearch </w:t>
       </w:r>
       <w:r>
         <w:rPr>
@@ -2485,51 +1646,45 @@
         </w:rPr>
         <w:t xml:space="preserve">Best Parameters: </w:t>
       </w:r>
-      <w:proofErr w:type="spellStart"/>
       <w:r>
         <w:rPr>
           <w:b/>
           <w:bCs/>
           <w:lang w:val="en-IL"/>
         </w:rPr>
-        <w:t>enable_categorical</w:t>
-      </w:r>
-      <w:proofErr w:type="spellEnd"/>
+        <w:t>enable_categorical=True,   max_depth=20,</w:t>
+      </w:r>
       <w:r>
         <w:rPr>
           <w:b/>
           <w:bCs/>
           <w:lang w:val="en-IL"/>
         </w:rPr>
-        <w:t>=</w:t>
-      </w:r>
-      <w:proofErr w:type="gramStart"/>
+        <w:t xml:space="preserve"> </w:t>
+      </w:r>
       <w:r>
         <w:rPr>
           <w:b/>
           <w:bCs/>
           <w:lang w:val="en-IL"/>
         </w:rPr>
-        <w:t xml:space="preserve">True,   </w:t>
-      </w:r>
-      <w:proofErr w:type="spellStart"/>
-      <w:proofErr w:type="gramEnd"/>
+        <w:t xml:space="preserve"> colsample_bytree=1.0,</w:t>
+      </w:r>
       <w:r>
         <w:rPr>
           <w:b/>
           <w:bCs/>
           <w:lang w:val="en-IL"/>
         </w:rPr>
-        <w:t>max_depth</w:t>
-      </w:r>
-      <w:proofErr w:type="spellEnd"/>
+        <w:t xml:space="preserve"> </w:t>
+      </w:r>
       <w:r>
         <w:rPr>
           <w:b/>
           <w:bCs/>
           <w:lang w:val="en-IL"/>
         </w:rPr>
-        <w:t>=20,</w:t>
+        <w:t xml:space="preserve">              min_child_weight=4,</w:t>
       </w:r>
       <w:r>
         <w:rPr>
@@ -2545,109 +1700,23 @@
           <w:bCs/>
           <w:lang w:val="en-IL"/>
         </w:rPr>
-        <w:t xml:space="preserve"> </w:t>
-      </w:r>
-      <w:proofErr w:type="spellStart"/>
+        <w:t xml:space="preserve"> gamma=0,</w:t>
+      </w:r>
       <w:r>
         <w:rPr>
           <w:b/>
           <w:bCs/>
           <w:lang w:val="en-IL"/>
         </w:rPr>
-        <w:t>colsample_bytree</w:t>
-      </w:r>
-      <w:proofErr w:type="spellEnd"/>
+        <w:t xml:space="preserve"> </w:t>
+      </w:r>
       <w:r>
         <w:rPr>
           <w:b/>
           <w:bCs/>
           <w:lang w:val="en-IL"/>
         </w:rPr>
-        <w:t>=1.0,</w:t>
-      </w:r>
-      <w:r>
-        <w:rPr>
-          <w:b/>
-          <w:bCs/>
-          <w:lang w:val="en-IL"/>
-        </w:rPr>
-        <w:t xml:space="preserve"> </w:t>
-      </w:r>
-      <w:r>
-        <w:rPr>
-          <w:b/>
-          <w:bCs/>
-          <w:lang w:val="en-IL"/>
-        </w:rPr>
-        <w:t xml:space="preserve">              </w:t>
-      </w:r>
-      <w:proofErr w:type="spellStart"/>
-      <w:r>
-        <w:rPr>
-          <w:b/>
-          <w:bCs/>
-          <w:lang w:val="en-IL"/>
-        </w:rPr>
-        <w:t>min_child_weight</w:t>
-      </w:r>
-      <w:proofErr w:type="spellEnd"/>
-      <w:r>
-        <w:rPr>
-          <w:b/>
-          <w:bCs/>
-          <w:lang w:val="en-IL"/>
-        </w:rPr>
-        <w:t>=4,</w:t>
-      </w:r>
-      <w:r>
-        <w:rPr>
-          <w:b/>
-          <w:bCs/>
-          <w:lang w:val="en-IL"/>
-        </w:rPr>
-        <w:t xml:space="preserve"> </w:t>
-      </w:r>
-      <w:r>
-        <w:rPr>
-          <w:b/>
-          <w:bCs/>
-          <w:lang w:val="en-IL"/>
-        </w:rPr>
-        <w:t xml:space="preserve"> gamma=0,</w:t>
-      </w:r>
-      <w:r>
-        <w:rPr>
-          <w:b/>
-          <w:bCs/>
-          <w:lang w:val="en-IL"/>
-        </w:rPr>
-        <w:t xml:space="preserve"> </w:t>
-      </w:r>
-      <w:r>
-        <w:rPr>
-          <w:b/>
-          <w:bCs/>
-          <w:lang w:val="en-IL"/>
-        </w:rPr>
-        <w:t xml:space="preserve"> </w:t>
-      </w:r>
-      <w:proofErr w:type="spellStart"/>
-      <w:r>
-        <w:rPr>
-          <w:b/>
-          <w:bCs/>
-          <w:lang w:val="en-IL"/>
-        </w:rPr>
-        <w:t>n_estimators</w:t>
-      </w:r>
-      <w:proofErr w:type="spellEnd"/>
-      <w:r>
-        <w:rPr>
-          <w:b/>
-          <w:bCs/>
-          <w:lang w:val="en-IL"/>
-        </w:rPr>
-        <w:t>=5</w:t>
+        <w:t xml:space="preserve"> n_estimators=5</w:t>
       </w:r>
     </w:p>
     <w:p>
@@ -2783,10 +1852,240 @@
     </w:p>
     <w:p>
       <w:pPr>
-        <w:rPr>
-          <w:lang w:val="en-IL"/>
-        </w:rPr>
-      </w:pPr>
+        <w:pStyle w:val="ListParagraph"/>
+        <w:numPr>
+          <w:ilvl w:val="0"/>
+          <w:numId w:val="31"/>
+        </w:numPr>
+        <w:rPr>
+          <w:lang w:val="en-IL"/>
+        </w:rPr>
+      </w:pPr>
+      <w:r>
+        <w:rPr>
+          <w:lang w:val="en-IL"/>
+        </w:rPr>
+        <w:t>When comparing the actual and predicted values of ‘counts_profileVisits’ are close.</w:t>
+      </w:r>
+    </w:p>
+    <w:p>
+      <w:pPr>
+        <w:pStyle w:val="ListParagraph"/>
+        <w:rPr>
+          <w:lang w:val="en-IL"/>
+        </w:rPr>
+      </w:pPr>
+      <w:r>
+        <w:rPr>
+          <w:lang w:val="en-IL"/>
+        </w:rPr>
+        <w:lastRenderedPageBreak/>
+        <w:drawing>
+          <wp:inline distT="0" distB="0" distL="0" distR="0" wp14:anchorId="0603C2A3" wp14:editId="409DA861">
+            <wp:extent cx="5731510" cy="3852545"/>
+            <wp:effectExtent l="0" t="0" r="2540" b="0"/>
+            <wp:docPr id="678874989" name="Picture 1"/>
+            <wp:cNvGraphicFramePr>
+              <a:graphicFrameLocks xmlns:a="http://schemas.openxmlformats.org/drawingml/2006/main" noChangeAspect="1"/>
+            </wp:cNvGraphicFramePr>
+            <a:graphic xmlns:a="http://schemas.openxmlformats.org/drawingml/2006/main">
+              <a:graphicData uri="http://schemas.openxmlformats.org/drawingml/2006/picture">
+                <pic:pic xmlns:pic="http://schemas.openxmlformats.org/drawingml/2006/picture">
+                  <pic:nvPicPr>
+                    <pic:cNvPr id="678874989" name=""/>
+                    <pic:cNvPicPr/>
+                  </pic:nvPicPr>
+                  <pic:blipFill>
+                    <a:blip r:embed="rId6"/>
+                    <a:stretch>
+                      <a:fillRect/>
+                    </a:stretch>
+                  </pic:blipFill>
+                  <pic:spPr>
+                    <a:xfrm>
+                      <a:off x="0" y="0"/>
+                      <a:ext cx="5731510" cy="3852545"/>
+                    </a:xfrm>
+                    <a:prstGeom prst="rect">
+                      <a:avLst/>
+                    </a:prstGeom>
+                  </pic:spPr>
+                </pic:pic>
+              </a:graphicData>
+            </a:graphic>
+          </wp:inline>
+        </w:drawing>
+      </w:r>
+    </w:p>
+    <w:p>
+      <w:pPr>
+        <w:pStyle w:val="ListParagraph"/>
+        <w:numPr>
+          <w:ilvl w:val="0"/>
+          <w:numId w:val="31"/>
+        </w:numPr>
+        <w:rPr>
+          <w:lang w:val="en-IL"/>
+        </w:rPr>
+      </w:pPr>
+      <w:r>
+        <w:rPr>
+          <w:lang w:val="en-IL"/>
+        </w:rPr>
+        <w:t>Top contributing features:</w:t>
+      </w:r>
+    </w:p>
+    <w:p>
+      <w:pPr>
+        <w:pStyle w:val="ListParagraph"/>
+        <w:rPr>
+          <w:lang w:val="en-IL"/>
+        </w:rPr>
+      </w:pPr>
+      <w:r>
+        <w:rPr>
+          <w:lang w:val="en-IL"/>
+        </w:rPr>
+        <w:drawing>
+          <wp:inline distT="0" distB="0" distL="0" distR="0" wp14:anchorId="7F77AC26" wp14:editId="7884AFC5">
+            <wp:extent cx="2328139" cy="2000250"/>
+            <wp:effectExtent l="0" t="0" r="0" b="0"/>
+            <wp:docPr id="1016395713" name="Picture 1"/>
+            <wp:cNvGraphicFramePr>
+              <a:graphicFrameLocks xmlns:a="http://schemas.openxmlformats.org/drawingml/2006/main" noChangeAspect="1"/>
+            </wp:cNvGraphicFramePr>
+            <a:graphic xmlns:a="http://schemas.openxmlformats.org/drawingml/2006/main">
+              <a:graphicData uri="http://schemas.openxmlformats.org/drawingml/2006/picture">
+                <pic:pic xmlns:pic="http://schemas.openxmlformats.org/drawingml/2006/picture">
+                  <pic:nvPicPr>
+                    <pic:cNvPr id="1016395713" name=""/>
+                    <pic:cNvPicPr/>
+                  </pic:nvPicPr>
+                  <pic:blipFill rotWithShape="1">
+                    <a:blip r:embed="rId7"/>
+                    <a:srcRect l="33034"/>
+                    <a:stretch/>
+                  </pic:blipFill>
+                  <pic:spPr bwMode="auto">
+                    <a:xfrm>
+                      <a:off x="0" y="0"/>
+                      <a:ext cx="2328464" cy="2000529"/>
+                    </a:xfrm>
+                    <a:prstGeom prst="rect">
+                      <a:avLst/>
+                    </a:prstGeom>
+                    <a:ln>
+                      <a:noFill/>
+                    </a:ln>
+                    <a:extLst>
+                      <a:ext uri="{53640926-AAD7-44D8-BBD7-CCE9431645EC}">
+                        <a14:shadowObscured xmlns:a14="http://schemas.microsoft.com/office/drawing/2010/main"/>
+                      </a:ext>
+                    </a:extLst>
+                  </pic:spPr>
+                </pic:pic>
+              </a:graphicData>
+            </a:graphic>
+          </wp:inline>
+        </w:drawing>
+      </w:r>
+    </w:p>
+    <w:p>
+      <w:pPr>
+        <w:pStyle w:val="ListParagraph"/>
+        <w:numPr>
+          <w:ilvl w:val="0"/>
+          <w:numId w:val="31"/>
+        </w:numPr>
+        <w:rPr>
+          <w:lang w:val="en-IL"/>
+        </w:rPr>
+      </w:pPr>
+      <w:r>
+        <w:rPr>
+          <w:lang w:val="en-IL"/>
+        </w:rPr>
+        <w:t xml:space="preserve">The data was divided the range of </w:t>
+      </w:r>
+      <w:r>
+        <w:rPr>
+          <w:lang w:val="en-IL"/>
+        </w:rPr>
+        <w:t>‘counts_profileVisits’</w:t>
+      </w:r>
+      <w:r>
+        <w:rPr>
+          <w:lang w:val="en-IL"/>
+        </w:rPr>
+        <w:t xml:space="preserve">  to 3: Not popular, Popular, Very Popular. Vey popular – more than 2600 profile visits</w:t>
+      </w:r>
+    </w:p>
+    <w:p>
+      <w:pPr>
+        <w:pStyle w:val="ListParagraph"/>
+        <w:numPr>
+          <w:ilvl w:val="0"/>
+          <w:numId w:val="31"/>
+        </w:numPr>
+        <w:rPr>
+          <w:lang w:val="en-IL"/>
+        </w:rPr>
+      </w:pPr>
+      <w:r>
+        <w:rPr>
+          <w:lang w:val="en-IL"/>
+        </w:rPr>
+        <w:t>The model predicted very popular profiles with the closest range as opposed to the inaccurate predictions of unpopular profiles and popular profiles.</w:t>
+      </w:r>
+    </w:p>
+    <w:p>
+      <w:pPr>
+        <w:pStyle w:val="ListParagraph"/>
+        <w:rPr>
+          <w:lang w:val="en-IL"/>
+        </w:rPr>
+      </w:pPr>
+      <w:r>
+        <w:rPr>
+          <w:lang w:val="en-IL"/>
+        </w:rPr>
+        <w:lastRenderedPageBreak/>
+        <w:drawing>
+          <wp:inline distT="0" distB="0" distL="0" distR="0" wp14:anchorId="022E7E3E" wp14:editId="0BC20647">
+            <wp:extent cx="5731510" cy="4211955"/>
+            <wp:effectExtent l="0" t="0" r="2540" b="0"/>
+            <wp:docPr id="1561394659" name="Picture 1"/>
+            <wp:cNvGraphicFramePr>
+              <a:graphicFrameLocks xmlns:a="http://schemas.openxmlformats.org/drawingml/2006/main" noChangeAspect="1"/>
+            </wp:cNvGraphicFramePr>
+            <a:graphic xmlns:a="http://schemas.openxmlformats.org/drawingml/2006/main">
+              <a:graphicData uri="http://schemas.openxmlformats.org/drawingml/2006/picture">
+                <pic:pic xmlns:pic="http://schemas.openxmlformats.org/drawingml/2006/picture">
+                  <pic:nvPicPr>
+                    <pic:cNvPr id="1561394659" name=""/>
+                    <pic:cNvPicPr/>
+                  </pic:nvPicPr>
+                  <pic:blipFill>
+                    <a:blip r:embed="rId8"/>
+                    <a:stretch>
+                      <a:fillRect/>
+                    </a:stretch>
+                  </pic:blipFill>
+                  <pic:spPr>
+                    <a:xfrm>
+                      <a:off x="0" y="0"/>
+                      <a:ext cx="5731510" cy="4211955"/>
+                    </a:xfrm>
+                    <a:prstGeom prst="rect">
+                      <a:avLst/>
+                    </a:prstGeom>
+                  </pic:spPr>
+                </pic:pic>
+              </a:graphicData>
+            </a:graphic>
+          </wp:inline>
+        </w:drawing>
+      </w:r>
     </w:p>
     <w:sectPr>
       <w:pgSz w:w="11906" w:h="16838"/>
@@ -5517,6 +4816,119 @@
     </w:lvl>
   </w:abstractNum>
   <w:abstractNum w:abstractNumId="20" w15:restartNumberingAfterBreak="0">
+    <w:nsid w:val="5662481D"/>
+    <w:multiLevelType w:val="hybridMultilevel"/>
+    <w:tmpl w:val="C1707CBC"/>
+    <w:lvl w:ilvl="0" w:tplc="20000001">
+      <w:start w:val="1"/>
+      <w:numFmt w:val="bullet"/>
+      <w:lvlText w:val=""/>
+      <w:lvlJc w:val="left"/>
+      <w:pPr>
+        <w:ind w:left="720" w:hanging="360"/>
+      </w:pPr>
+      <w:rPr>
+        <w:rFonts w:ascii="Symbol" w:hAnsi="Symbol" w:hint="default"/>
+      </w:rPr>
+    </w:lvl>
+    <w:lvl w:ilvl="1" w:tplc="20000003" w:tentative="1">
+      <w:start w:val="1"/>
+      <w:numFmt w:val="bullet"/>
+      <w:lvlText w:val="o"/>
+      <w:lvlJc w:val="left"/>
+      <w:pPr>
+        <w:ind w:left="1440" w:hanging="360"/>
+      </w:pPr>
+      <w:rPr>
+        <w:rFonts w:ascii="Courier New" w:hAnsi="Courier New" w:cs="Courier New" w:hint="default"/>
+      </w:rPr>
+    </w:lvl>
+    <w:lvl w:ilvl="2" w:tplc="20000005" w:tentative="1">
+      <w:start w:val="1"/>
+      <w:numFmt w:val="bullet"/>
+      <w:lvlText w:val=""/>
+      <w:lvlJc w:val="left"/>
+      <w:pPr>
+        <w:ind w:left="2160" w:hanging="360"/>
+      </w:pPr>
+      <w:rPr>
+        <w:rFonts w:ascii="Wingdings" w:hAnsi="Wingdings" w:hint="default"/>
+      </w:rPr>
+    </w:lvl>
+    <w:lvl w:ilvl="3" w:tplc="20000001" w:tentative="1">
+      <w:start w:val="1"/>
+      <w:numFmt w:val="bullet"/>
+      <w:lvlText w:val=""/>
+      <w:lvlJc w:val="left"/>
+      <w:pPr>
+        <w:ind w:left="2880" w:hanging="360"/>
+      </w:pPr>
+      <w:rPr>
+        <w:rFonts w:ascii="Symbol" w:hAnsi="Symbol" w:hint="default"/>
+      </w:rPr>
+    </w:lvl>
+    <w:lvl w:ilvl="4" w:tplc="20000003" w:tentative="1">
+      <w:start w:val="1"/>
+      <w:numFmt w:val="bullet"/>
+      <w:lvlText w:val="o"/>
+      <w:lvlJc w:val="left"/>
+      <w:pPr>
+        <w:ind w:left="3600" w:hanging="360"/>
+      </w:pPr>
+      <w:rPr>
+        <w:rFonts w:ascii="Courier New" w:hAnsi="Courier New" w:cs="Courier New" w:hint="default"/>
+      </w:rPr>
+    </w:lvl>
+    <w:lvl w:ilvl="5" w:tplc="20000005" w:tentative="1">
+      <w:start w:val="1"/>
+      <w:numFmt w:val="bullet"/>
+      <w:lvlText w:val=""/>
+      <w:lvlJc w:val="left"/>
+      <w:pPr>
+        <w:ind w:left="4320" w:hanging="360"/>
+      </w:pPr>
+      <w:rPr>
+        <w:rFonts w:ascii="Wingdings" w:hAnsi="Wingdings" w:hint="default"/>
+      </w:rPr>
+    </w:lvl>
+    <w:lvl w:ilvl="6" w:tplc="20000001" w:tentative="1">
+      <w:start w:val="1"/>
+      <w:numFmt w:val="bullet"/>
+      <w:lvlText w:val=""/>
+      <w:lvlJc w:val="left"/>
+      <w:pPr>
+        <w:ind w:left="5040" w:hanging="360"/>
+      </w:pPr>
+      <w:rPr>
+        <w:rFonts w:ascii="Symbol" w:hAnsi="Symbol" w:hint="default"/>
+      </w:rPr>
+    </w:lvl>
+    <w:lvl w:ilvl="7" w:tplc="20000003" w:tentative="1">
+      <w:start w:val="1"/>
+      <w:numFmt w:val="bullet"/>
+      <w:lvlText w:val="o"/>
+      <w:lvlJc w:val="left"/>
+      <w:pPr>
+        <w:ind w:left="5760" w:hanging="360"/>
+      </w:pPr>
+      <w:rPr>
+        <w:rFonts w:ascii="Courier New" w:hAnsi="Courier New" w:cs="Courier New" w:hint="default"/>
+      </w:rPr>
+    </w:lvl>
+    <w:lvl w:ilvl="8" w:tplc="20000005" w:tentative="1">
+      <w:start w:val="1"/>
+      <w:numFmt w:val="bullet"/>
+      <w:lvlText w:val=""/>
+      <w:lvlJc w:val="left"/>
+      <w:pPr>
+        <w:ind w:left="6480" w:hanging="360"/>
+      </w:pPr>
+      <w:rPr>
+        <w:rFonts w:ascii="Wingdings" w:hAnsi="Wingdings" w:hint="default"/>
+      </w:rPr>
+    </w:lvl>
+  </w:abstractNum>
+  <w:abstractNum w:abstractNumId="21" w15:restartNumberingAfterBreak="0">
     <w:nsid w:val="628434AB"/>
     <w:multiLevelType w:val="multilevel"/>
     <w:tmpl w:val="91F0212E"/>
@@ -5665,7 +5077,7 @@
       </w:rPr>
     </w:lvl>
   </w:abstractNum>
-  <w:abstractNum w:abstractNumId="21" w15:restartNumberingAfterBreak="0">
+  <w:abstractNum w:abstractNumId="22" w15:restartNumberingAfterBreak="0">
     <w:nsid w:val="63E63E96"/>
     <w:multiLevelType w:val="multilevel"/>
     <w:tmpl w:val="8C261286"/>
@@ -5814,7 +5226,7 @@
       </w:rPr>
     </w:lvl>
   </w:abstractNum>
-  <w:abstractNum w:abstractNumId="22" w15:restartNumberingAfterBreak="0">
+  <w:abstractNum w:abstractNumId="23" w15:restartNumberingAfterBreak="0">
     <w:nsid w:val="65CD43F6"/>
     <w:multiLevelType w:val="multilevel"/>
     <w:tmpl w:val="CCC0847A"/>
@@ -5963,7 +5375,7 @@
       </w:rPr>
     </w:lvl>
   </w:abstractNum>
-  <w:abstractNum w:abstractNumId="23" w15:restartNumberingAfterBreak="0">
+  <w:abstractNum w:abstractNumId="24" w15:restartNumberingAfterBreak="0">
     <w:nsid w:val="65D31F52"/>
     <w:multiLevelType w:val="multilevel"/>
     <w:tmpl w:val="99E44F08"/>
@@ -6112,7 +5524,7 @@
       </w:rPr>
     </w:lvl>
   </w:abstractNum>
-  <w:abstractNum w:abstractNumId="24" w15:restartNumberingAfterBreak="0">
+  <w:abstractNum w:abstractNumId="25" w15:restartNumberingAfterBreak="0">
     <w:nsid w:val="68F96602"/>
     <w:multiLevelType w:val="hybridMultilevel"/>
     <w:tmpl w:val="77D80532"/>
@@ -6225,7 +5637,7 @@
       </w:rPr>
     </w:lvl>
   </w:abstractNum>
-  <w:abstractNum w:abstractNumId="25" w15:restartNumberingAfterBreak="0">
+  <w:abstractNum w:abstractNumId="26" w15:restartNumberingAfterBreak="0">
     <w:nsid w:val="69313A7B"/>
     <w:multiLevelType w:val="hybridMultilevel"/>
     <w:tmpl w:val="7A2689A2"/>
@@ -6338,7 +5750,7 @@
       </w:rPr>
     </w:lvl>
   </w:abstractNum>
-  <w:abstractNum w:abstractNumId="26" w15:restartNumberingAfterBreak="0">
+  <w:abstractNum w:abstractNumId="27" w15:restartNumberingAfterBreak="0">
     <w:nsid w:val="69AD6611"/>
     <w:multiLevelType w:val="multilevel"/>
     <w:tmpl w:val="B548336A"/>
@@ -6487,7 +5899,7 @@
       </w:rPr>
     </w:lvl>
   </w:abstractNum>
-  <w:abstractNum w:abstractNumId="27" w15:restartNumberingAfterBreak="0">
+  <w:abstractNum w:abstractNumId="28" w15:restartNumberingAfterBreak="0">
     <w:nsid w:val="70153423"/>
     <w:multiLevelType w:val="multilevel"/>
     <w:tmpl w:val="9C62EAC2"/>
@@ -6636,7 +6048,7 @@
       </w:rPr>
     </w:lvl>
   </w:abstractNum>
-  <w:abstractNum w:abstractNumId="28" w15:restartNumberingAfterBreak="0">
+  <w:abstractNum w:abstractNumId="29" w15:restartNumberingAfterBreak="0">
     <w:nsid w:val="70FA73C4"/>
     <w:multiLevelType w:val="hybridMultilevel"/>
     <w:tmpl w:val="E0A6CB56"/>
@@ -6749,7 +6161,7 @@
       </w:rPr>
     </w:lvl>
   </w:abstractNum>
-  <w:abstractNum w:abstractNumId="29" w15:restartNumberingAfterBreak="0">
+  <w:abstractNum w:abstractNumId="30" w15:restartNumberingAfterBreak="0">
     <w:nsid w:val="71BA4556"/>
     <w:multiLevelType w:val="hybridMultilevel"/>
     <w:tmpl w:val="69E6F2CA"/>
@@ -6881,16 +6293,16 @@
     <w:abstractNumId w:val="7"/>
   </w:num>
   <w:num w:numId="7" w16cid:durableId="225190302">
-    <w:abstractNumId w:val="28"/>
+    <w:abstractNumId w:val="29"/>
   </w:num>
   <w:num w:numId="8" w16cid:durableId="173107587">
-    <w:abstractNumId w:val="21"/>
+    <w:abstractNumId w:val="22"/>
   </w:num>
   <w:num w:numId="9" w16cid:durableId="1166826167">
     <w:abstractNumId w:val="3"/>
   </w:num>
   <w:num w:numId="10" w16cid:durableId="1783380652">
-    <w:abstractNumId w:val="27"/>
+    <w:abstractNumId w:val="28"/>
   </w:num>
   <w:num w:numId="11" w16cid:durableId="1910731690">
     <w:abstractNumId w:val="13"/>
@@ -6917,10 +6329,10 @@
     <w:abstractNumId w:val="5"/>
   </w:num>
   <w:num w:numId="19" w16cid:durableId="800541252">
-    <w:abstractNumId w:val="23"/>
+    <w:abstractNumId w:val="24"/>
   </w:num>
   <w:num w:numId="20" w16cid:durableId="597569278">
-    <w:abstractNumId w:val="20"/>
+    <w:abstractNumId w:val="21"/>
   </w:num>
   <w:num w:numId="21" w16cid:durableId="312177756">
     <w:abstractNumId w:val="8"/>
@@ -6929,28 +6341,31 @@
     <w:abstractNumId w:val="16"/>
   </w:num>
   <w:num w:numId="23" w16cid:durableId="1680425383">
-    <w:abstractNumId w:val="22"/>
+    <w:abstractNumId w:val="23"/>
   </w:num>
   <w:num w:numId="24" w16cid:durableId="1142842507">
     <w:abstractNumId w:val="19"/>
   </w:num>
   <w:num w:numId="25" w16cid:durableId="1716393734">
-    <w:abstractNumId w:val="26"/>
+    <w:abstractNumId w:val="27"/>
   </w:num>
   <w:num w:numId="26" w16cid:durableId="285091515">
     <w:abstractNumId w:val="1"/>
   </w:num>
   <w:num w:numId="27" w16cid:durableId="562257111">
+    <w:abstractNumId w:val="26"/>
+  </w:num>
+  <w:num w:numId="28" w16cid:durableId="281111421">
     <w:abstractNumId w:val="25"/>
   </w:num>
-  <w:num w:numId="28" w16cid:durableId="281111421">
-    <w:abstractNumId w:val="24"/>
-  </w:num>
   <w:num w:numId="29" w16cid:durableId="1031029523">
-    <w:abstractNumId w:val="29"/>
+    <w:abstractNumId w:val="30"/>
   </w:num>
   <w:num w:numId="30" w16cid:durableId="411436136">
     <w:abstractNumId w:val="14"/>
+  </w:num>
+  <w:num w:numId="31" w16cid:durableId="2140222475">
+    <w:abstractNumId w:val="20"/>
   </w:num>
 </w:numbering>
 </file>

</xml_diff>